<commit_message>
Documento de Guía de Estilos
</commit_message>
<xml_diff>
--- a/Desarrollo/GoShop/Documentos/GS-GE.docx
+++ b/Desarrollo/GoShop/Documentos/GS-GE.docx
@@ -834,7 +834,15 @@
                 <w:sz w:val="30"/>
                 <w:szCs w:val="30"/>
               </w:rPr>
-              <w:t xml:space="preserve">Versión 1.1 del documento de guía de estilos </w:t>
+              <w:t>Versión 1.1</w:t>
+            </w:r>
+            <w:r>
+              <w:rPr>
+                <w:rFonts w:ascii="Times New Roman" w:eastAsia="Times New Roman" w:hAnsi="Times New Roman" w:cs="Times New Roman"/>
+                <w:sz w:val="30"/>
+                <w:szCs w:val="30"/>
+              </w:rPr>
+              <w:t xml:space="preserve"> del documento de guía de estilos </w:t>
             </w:r>
           </w:p>
         </w:tc>
@@ -3242,16 +3250,1377 @@
     </w:p>
     <w:p>
       <w:pPr>
-        <w:spacing w:line="360" w:lineRule="auto"/>
-        <w:ind w:left="2160"/>
-        <w:rPr>
-          <w:rFonts w:ascii="Times New Roman" w:eastAsia="Times New Roman" w:hAnsi="Times New Roman" w:cs="Times New Roman"/>
+        <w:pStyle w:val="Ttulo2"/>
+        <w:numPr>
+          <w:ilvl w:val="1"/>
+          <w:numId w:val="2"/>
+        </w:numPr>
+        <w:spacing w:before="0" w:line="360" w:lineRule="auto"/>
+        <w:rPr>
+          <w:rFonts w:ascii="Times New Roman" w:eastAsia="Times New Roman" w:hAnsi="Times New Roman" w:cs="Times New Roman"/>
+          <w:b/>
           <w:sz w:val="24"/>
           <w:szCs w:val="24"/>
         </w:rPr>
       </w:pPr>
       <w:bookmarkStart w:id="6" w:name="_8p8065qelnec" w:colFirst="0" w:colLast="0"/>
       <w:bookmarkEnd w:id="6"/>
+      <w:r>
+        <w:rPr>
+          <w:rFonts w:ascii="Times New Roman" w:eastAsia="Times New Roman" w:hAnsi="Times New Roman" w:cs="Times New Roman"/>
+          <w:b/>
+          <w:sz w:val="24"/>
+          <w:szCs w:val="24"/>
+        </w:rPr>
+        <w:t>Tipografía</w:t>
+      </w:r>
+    </w:p>
+    <w:p>
+      <w:pPr>
+        <w:spacing w:line="360" w:lineRule="auto"/>
+        <w:ind w:left="1440"/>
+        <w:rPr>
+          <w:rFonts w:ascii="Times New Roman" w:eastAsia="Times New Roman" w:hAnsi="Times New Roman" w:cs="Times New Roman"/>
+          <w:sz w:val="24"/>
+          <w:szCs w:val="24"/>
+        </w:rPr>
+      </w:pPr>
+      <w:r>
+        <w:rPr>
+          <w:rFonts w:ascii="Times New Roman" w:eastAsia="Times New Roman" w:hAnsi="Times New Roman" w:cs="Times New Roman"/>
+          <w:sz w:val="24"/>
+          <w:szCs w:val="24"/>
+        </w:rPr>
+        <w:t>En base al perfil de los usuarios y a la imagen de la marca, se ha seleccionado la siguiente tipografía:</w:t>
+      </w:r>
+    </w:p>
+    <w:p>
+      <w:pPr>
+        <w:spacing w:line="360" w:lineRule="auto"/>
+        <w:ind w:left="1440"/>
+        <w:rPr>
+          <w:rFonts w:ascii="Times New Roman" w:eastAsia="Times New Roman" w:hAnsi="Times New Roman" w:cs="Times New Roman"/>
+          <w:sz w:val="24"/>
+          <w:szCs w:val="24"/>
+        </w:rPr>
+      </w:pPr>
+      <w:r>
+        <w:rPr>
+          <w:rFonts w:ascii="Times New Roman" w:eastAsia="Times New Roman" w:hAnsi="Times New Roman" w:cs="Times New Roman"/>
+          <w:b/>
+          <w:sz w:val="24"/>
+          <w:szCs w:val="24"/>
+        </w:rPr>
+        <w:t>Cabecera:</w:t>
+      </w:r>
+      <w:r>
+        <w:rPr>
+          <w:rFonts w:ascii="Times New Roman" w:eastAsia="Times New Roman" w:hAnsi="Times New Roman" w:cs="Times New Roman"/>
+          <w:sz w:val="24"/>
+          <w:szCs w:val="24"/>
+        </w:rPr>
+        <w:t xml:space="preserve"> Se utilizará la fuente "Montserrat", con un tamaño de 36px y un peso de fuente de 700. Esta fuente se utilizará en los títulos principales de la página, como el nombre de la marca y el encabezado de secciones.</w:t>
+      </w:r>
+    </w:p>
+    <w:p>
+      <w:pPr>
+        <w:spacing w:line="360" w:lineRule="auto"/>
+        <w:ind w:left="1440"/>
+        <w:rPr>
+          <w:rFonts w:ascii="Times New Roman" w:eastAsia="Times New Roman" w:hAnsi="Times New Roman" w:cs="Times New Roman"/>
+          <w:sz w:val="24"/>
+          <w:szCs w:val="24"/>
+        </w:rPr>
+      </w:pPr>
+      <w:r>
+        <w:rPr>
+          <w:rFonts w:ascii="Times New Roman" w:eastAsia="Times New Roman" w:hAnsi="Times New Roman" w:cs="Times New Roman"/>
+          <w:b/>
+          <w:sz w:val="24"/>
+          <w:szCs w:val="24"/>
+        </w:rPr>
+        <w:t>Cuerpo:</w:t>
+      </w:r>
+      <w:r>
+        <w:rPr>
+          <w:rFonts w:ascii="Times New Roman" w:eastAsia="Times New Roman" w:hAnsi="Times New Roman" w:cs="Times New Roman"/>
+          <w:sz w:val="24"/>
+          <w:szCs w:val="24"/>
+        </w:rPr>
+        <w:t xml:space="preserve"> Se utilizará la fuente "Open Sans", con un tamaño de 16px y un peso de fuente de 400. Esta fuente se utilizará en el cuerpo de la página, para la descripción de productos y en los menús de navegación.</w:t>
+      </w:r>
+    </w:p>
+    <w:p>
+      <w:pPr>
+        <w:spacing w:line="360" w:lineRule="auto"/>
+        <w:ind w:left="1440"/>
+        <w:rPr>
+          <w:rFonts w:ascii="Times New Roman" w:eastAsia="Times New Roman" w:hAnsi="Times New Roman" w:cs="Times New Roman"/>
+          <w:sz w:val="24"/>
+          <w:szCs w:val="24"/>
+        </w:rPr>
+      </w:pPr>
+      <w:r>
+        <w:rPr>
+          <w:rFonts w:ascii="Times New Roman" w:eastAsia="Times New Roman" w:hAnsi="Times New Roman" w:cs="Times New Roman"/>
+          <w:b/>
+          <w:sz w:val="24"/>
+          <w:szCs w:val="24"/>
+        </w:rPr>
+        <w:lastRenderedPageBreak/>
+        <w:t>Botones:</w:t>
+      </w:r>
+      <w:r>
+        <w:rPr>
+          <w:rFonts w:ascii="Times New Roman" w:eastAsia="Times New Roman" w:hAnsi="Times New Roman" w:cs="Times New Roman"/>
+          <w:sz w:val="24"/>
+          <w:szCs w:val="24"/>
+        </w:rPr>
+        <w:t xml:space="preserve"> Se utilizará la fuente "Montserrat", con un tamaño de 14px y un peso de fuente de 700. Esta fuente se utilizará en los botones de llamado a la acción, como "Agregar al carrito" o "Comprar ahora".</w:t>
+      </w:r>
+    </w:p>
+    <w:p>
+      <w:pPr>
+        <w:spacing w:line="360" w:lineRule="auto"/>
+        <w:ind w:left="1440"/>
+        <w:rPr>
+          <w:rFonts w:ascii="Times New Roman" w:eastAsia="Times New Roman" w:hAnsi="Times New Roman" w:cs="Times New Roman"/>
+          <w:b/>
+          <w:sz w:val="24"/>
+          <w:szCs w:val="24"/>
+        </w:rPr>
+      </w:pPr>
+    </w:p>
+    <w:p>
+      <w:pPr>
+        <w:pStyle w:val="Ttulo2"/>
+        <w:numPr>
+          <w:ilvl w:val="1"/>
+          <w:numId w:val="2"/>
+        </w:numPr>
+        <w:spacing w:line="360" w:lineRule="auto"/>
+        <w:rPr>
+          <w:rFonts w:ascii="Times New Roman" w:eastAsia="Times New Roman" w:hAnsi="Times New Roman" w:cs="Times New Roman"/>
+          <w:b/>
+          <w:sz w:val="24"/>
+          <w:szCs w:val="24"/>
+        </w:rPr>
+      </w:pPr>
+      <w:bookmarkStart w:id="7" w:name="_eit3lxocajcp" w:colFirst="0" w:colLast="0"/>
+      <w:bookmarkEnd w:id="7"/>
+      <w:r>
+        <w:rPr>
+          <w:rFonts w:ascii="Times New Roman" w:eastAsia="Times New Roman" w:hAnsi="Times New Roman" w:cs="Times New Roman"/>
+          <w:b/>
+          <w:sz w:val="24"/>
+          <w:szCs w:val="24"/>
+        </w:rPr>
+        <w:t>Iconografía</w:t>
+      </w:r>
+    </w:p>
+    <w:p>
+      <w:pPr>
+        <w:spacing w:line="360" w:lineRule="auto"/>
+        <w:ind w:left="1440"/>
+        <w:rPr>
+          <w:rFonts w:ascii="Times New Roman" w:eastAsia="Times New Roman" w:hAnsi="Times New Roman" w:cs="Times New Roman"/>
+          <w:sz w:val="24"/>
+          <w:szCs w:val="24"/>
+        </w:rPr>
+      </w:pPr>
+      <w:r>
+        <w:rPr>
+          <w:rFonts w:ascii="Times New Roman" w:eastAsia="Times New Roman" w:hAnsi="Times New Roman" w:cs="Times New Roman"/>
+          <w:sz w:val="24"/>
+          <w:szCs w:val="24"/>
+        </w:rPr>
+        <w:t xml:space="preserve">La iconografía principal de </w:t>
+      </w:r>
+      <w:proofErr w:type="spellStart"/>
+      <w:r>
+        <w:rPr>
+          <w:rFonts w:ascii="Times New Roman" w:eastAsia="Times New Roman" w:hAnsi="Times New Roman" w:cs="Times New Roman"/>
+          <w:sz w:val="24"/>
+          <w:szCs w:val="24"/>
+        </w:rPr>
+        <w:t>GoShop</w:t>
+      </w:r>
+      <w:proofErr w:type="spellEnd"/>
+      <w:r>
+        <w:rPr>
+          <w:rFonts w:ascii="Times New Roman" w:eastAsia="Times New Roman" w:hAnsi="Times New Roman" w:cs="Times New Roman"/>
+          <w:sz w:val="24"/>
+          <w:szCs w:val="24"/>
+        </w:rPr>
+        <w:t xml:space="preserve"> se compone principalmente de:</w:t>
+      </w:r>
+    </w:p>
+    <w:p>
+      <w:pPr>
+        <w:numPr>
+          <w:ilvl w:val="0"/>
+          <w:numId w:val="4"/>
+        </w:numPr>
+        <w:spacing w:line="360" w:lineRule="auto"/>
+        <w:rPr>
+          <w:rFonts w:ascii="Times New Roman" w:eastAsia="Times New Roman" w:hAnsi="Times New Roman" w:cs="Times New Roman"/>
+          <w:b/>
+          <w:sz w:val="24"/>
+          <w:szCs w:val="24"/>
+        </w:rPr>
+      </w:pPr>
+      <w:r>
+        <w:rPr>
+          <w:rFonts w:ascii="Times New Roman" w:eastAsia="Times New Roman" w:hAnsi="Times New Roman" w:cs="Times New Roman"/>
+          <w:b/>
+          <w:sz w:val="24"/>
+          <w:szCs w:val="24"/>
+        </w:rPr>
+        <w:t xml:space="preserve">Cocina: </w:t>
+      </w:r>
+    </w:p>
+    <w:p>
+      <w:pPr>
+        <w:spacing w:line="360" w:lineRule="auto"/>
+        <w:ind w:left="2160"/>
+        <w:rPr>
+          <w:rFonts w:ascii="Times New Roman" w:eastAsia="Times New Roman" w:hAnsi="Times New Roman" w:cs="Times New Roman"/>
+          <w:sz w:val="24"/>
+          <w:szCs w:val="24"/>
+        </w:rPr>
+      </w:pPr>
+      <w:r>
+        <w:rPr>
+          <w:rFonts w:ascii="Times New Roman" w:eastAsia="Times New Roman" w:hAnsi="Times New Roman" w:cs="Times New Roman"/>
+          <w:sz w:val="24"/>
+          <w:szCs w:val="24"/>
+        </w:rPr>
+        <w:t>Representa la sección de productos para la cocina. Se utiliza en secciones que hablan sobre productos para la cocina y otros productos relacionados.</w:t>
+      </w:r>
+    </w:p>
+    <w:p>
+      <w:pPr>
+        <w:spacing w:line="360" w:lineRule="auto"/>
+        <w:ind w:left="2160"/>
+        <w:jc w:val="center"/>
+        <w:rPr>
+          <w:rFonts w:ascii="Times New Roman" w:eastAsia="Times New Roman" w:hAnsi="Times New Roman" w:cs="Times New Roman"/>
+          <w:sz w:val="24"/>
+          <w:szCs w:val="24"/>
+        </w:rPr>
+      </w:pPr>
+    </w:p>
+    <w:p>
+      <w:pPr>
+        <w:numPr>
+          <w:ilvl w:val="0"/>
+          <w:numId w:val="4"/>
+        </w:numPr>
+        <w:spacing w:line="360" w:lineRule="auto"/>
+        <w:rPr>
+          <w:rFonts w:ascii="Times New Roman" w:eastAsia="Times New Roman" w:hAnsi="Times New Roman" w:cs="Times New Roman"/>
+          <w:b/>
+          <w:sz w:val="24"/>
+          <w:szCs w:val="24"/>
+        </w:rPr>
+      </w:pPr>
+      <w:r>
+        <w:rPr>
+          <w:rFonts w:ascii="Times New Roman" w:eastAsia="Times New Roman" w:hAnsi="Times New Roman" w:cs="Times New Roman"/>
+          <w:b/>
+          <w:sz w:val="24"/>
+          <w:szCs w:val="24"/>
+        </w:rPr>
+        <w:t>Baño:</w:t>
+      </w:r>
+    </w:p>
+    <w:p>
+      <w:pPr>
+        <w:spacing w:line="360" w:lineRule="auto"/>
+        <w:ind w:left="2160"/>
+        <w:rPr>
+          <w:rFonts w:ascii="Times New Roman" w:eastAsia="Times New Roman" w:hAnsi="Times New Roman" w:cs="Times New Roman"/>
+          <w:sz w:val="24"/>
+          <w:szCs w:val="24"/>
+        </w:rPr>
+      </w:pPr>
+      <w:r>
+        <w:rPr>
+          <w:rFonts w:ascii="Times New Roman" w:eastAsia="Times New Roman" w:hAnsi="Times New Roman" w:cs="Times New Roman"/>
+          <w:sz w:val="24"/>
+          <w:szCs w:val="24"/>
+        </w:rPr>
+        <w:t>Representa la sección de productos para el baño. Se utiliza en secciones que hablan sobre productos para el baño y otros productos relacionados.</w:t>
+      </w:r>
+    </w:p>
+    <w:p>
+      <w:pPr>
+        <w:spacing w:line="360" w:lineRule="auto"/>
+        <w:ind w:left="2160"/>
+        <w:jc w:val="center"/>
+        <w:rPr>
+          <w:rFonts w:ascii="Times New Roman" w:eastAsia="Times New Roman" w:hAnsi="Times New Roman" w:cs="Times New Roman"/>
+          <w:sz w:val="24"/>
+          <w:szCs w:val="24"/>
+        </w:rPr>
+      </w:pPr>
+    </w:p>
+    <w:p>
+      <w:pPr>
+        <w:numPr>
+          <w:ilvl w:val="0"/>
+          <w:numId w:val="4"/>
+        </w:numPr>
+        <w:spacing w:line="360" w:lineRule="auto"/>
+        <w:rPr>
+          <w:rFonts w:ascii="Times New Roman" w:eastAsia="Times New Roman" w:hAnsi="Times New Roman" w:cs="Times New Roman"/>
+          <w:b/>
+          <w:sz w:val="24"/>
+          <w:szCs w:val="24"/>
+        </w:rPr>
+      </w:pPr>
+      <w:r>
+        <w:rPr>
+          <w:rFonts w:ascii="Times New Roman" w:eastAsia="Times New Roman" w:hAnsi="Times New Roman" w:cs="Times New Roman"/>
+          <w:b/>
+          <w:sz w:val="24"/>
+          <w:szCs w:val="24"/>
+        </w:rPr>
+        <w:t>Cama:</w:t>
+      </w:r>
+    </w:p>
+    <w:p>
+      <w:pPr>
+        <w:spacing w:line="360" w:lineRule="auto"/>
+        <w:ind w:left="2160"/>
+        <w:rPr>
+          <w:rFonts w:ascii="Times New Roman" w:eastAsia="Times New Roman" w:hAnsi="Times New Roman" w:cs="Times New Roman"/>
+          <w:sz w:val="24"/>
+          <w:szCs w:val="24"/>
+        </w:rPr>
+      </w:pPr>
+      <w:r>
+        <w:rPr>
+          <w:rFonts w:ascii="Times New Roman" w:eastAsia="Times New Roman" w:hAnsi="Times New Roman" w:cs="Times New Roman"/>
+          <w:sz w:val="24"/>
+          <w:szCs w:val="24"/>
+        </w:rPr>
+        <w:t>Representa la sección de productos para la habitación, incluyendo ropa de cama y mobiliario. Se utiliza en secciones que hablan sobre productos para el dormitorio y otros productos relacionados.</w:t>
+      </w:r>
+    </w:p>
+    <w:p>
+      <w:pPr>
+        <w:spacing w:line="360" w:lineRule="auto"/>
+        <w:ind w:left="2160"/>
+        <w:jc w:val="center"/>
+        <w:rPr>
+          <w:rFonts w:ascii="Times New Roman" w:eastAsia="Times New Roman" w:hAnsi="Times New Roman" w:cs="Times New Roman"/>
+          <w:sz w:val="24"/>
+          <w:szCs w:val="24"/>
+        </w:rPr>
+      </w:pPr>
+    </w:p>
+    <w:p>
+      <w:pPr>
+        <w:numPr>
+          <w:ilvl w:val="0"/>
+          <w:numId w:val="4"/>
+        </w:numPr>
+        <w:spacing w:line="360" w:lineRule="auto"/>
+        <w:rPr>
+          <w:rFonts w:ascii="Times New Roman" w:eastAsia="Times New Roman" w:hAnsi="Times New Roman" w:cs="Times New Roman"/>
+          <w:b/>
+          <w:sz w:val="24"/>
+          <w:szCs w:val="24"/>
+        </w:rPr>
+      </w:pPr>
+      <w:r>
+        <w:rPr>
+          <w:rFonts w:ascii="Times New Roman" w:eastAsia="Times New Roman" w:hAnsi="Times New Roman" w:cs="Times New Roman"/>
+          <w:b/>
+          <w:sz w:val="24"/>
+          <w:szCs w:val="24"/>
+        </w:rPr>
+        <w:t>Descuento:</w:t>
+      </w:r>
+    </w:p>
+    <w:p>
+      <w:pPr>
+        <w:spacing w:line="360" w:lineRule="auto"/>
+        <w:ind w:left="2160"/>
+        <w:rPr>
+          <w:rFonts w:ascii="Times New Roman" w:eastAsia="Times New Roman" w:hAnsi="Times New Roman" w:cs="Times New Roman"/>
+          <w:sz w:val="24"/>
+          <w:szCs w:val="24"/>
+        </w:rPr>
+      </w:pPr>
+      <w:r>
+        <w:rPr>
+          <w:rFonts w:ascii="Times New Roman" w:eastAsia="Times New Roman" w:hAnsi="Times New Roman" w:cs="Times New Roman"/>
+          <w:sz w:val="24"/>
+          <w:szCs w:val="24"/>
+        </w:rPr>
+        <w:t>Representa productos con descuentos especiales y ofertas. Se utiliza en secciones que hablan sobre promociones especiales, ofertas y descuentos.</w:t>
+      </w:r>
+    </w:p>
+    <w:p>
+      <w:pPr>
+        <w:spacing w:line="360" w:lineRule="auto"/>
+        <w:ind w:left="2160"/>
+        <w:jc w:val="center"/>
+        <w:rPr>
+          <w:rFonts w:ascii="Times New Roman" w:eastAsia="Times New Roman" w:hAnsi="Times New Roman" w:cs="Times New Roman"/>
+          <w:sz w:val="24"/>
+          <w:szCs w:val="24"/>
+        </w:rPr>
+      </w:pPr>
+    </w:p>
+    <w:p>
+      <w:pPr>
+        <w:numPr>
+          <w:ilvl w:val="0"/>
+          <w:numId w:val="4"/>
+        </w:numPr>
+        <w:spacing w:line="360" w:lineRule="auto"/>
+        <w:rPr>
+          <w:rFonts w:ascii="Times New Roman" w:eastAsia="Times New Roman" w:hAnsi="Times New Roman" w:cs="Times New Roman"/>
+          <w:b/>
+          <w:sz w:val="24"/>
+          <w:szCs w:val="24"/>
+        </w:rPr>
+      </w:pPr>
+      <w:r>
+        <w:rPr>
+          <w:rFonts w:ascii="Times New Roman" w:eastAsia="Times New Roman" w:hAnsi="Times New Roman" w:cs="Times New Roman"/>
+          <w:b/>
+          <w:sz w:val="24"/>
+          <w:szCs w:val="24"/>
+        </w:rPr>
+        <w:t>Herramientas:</w:t>
+      </w:r>
+    </w:p>
+    <w:p>
+      <w:pPr>
+        <w:spacing w:line="360" w:lineRule="auto"/>
+        <w:ind w:left="2160"/>
+        <w:rPr>
+          <w:rFonts w:ascii="Times New Roman" w:eastAsia="Times New Roman" w:hAnsi="Times New Roman" w:cs="Times New Roman"/>
+          <w:sz w:val="24"/>
+          <w:szCs w:val="24"/>
+        </w:rPr>
+      </w:pPr>
+      <w:r>
+        <w:rPr>
+          <w:rFonts w:ascii="Times New Roman" w:eastAsia="Times New Roman" w:hAnsi="Times New Roman" w:cs="Times New Roman"/>
+          <w:sz w:val="24"/>
+          <w:szCs w:val="24"/>
+        </w:rPr>
+        <w:t>Representa la sección de herramientas manuales y eléctricas. Se utiliza en secciones que hablan sobre herramientas y otros productos relacionados.</w:t>
+      </w:r>
+    </w:p>
+    <w:p>
+      <w:pPr>
+        <w:spacing w:line="360" w:lineRule="auto"/>
+        <w:ind w:left="2160"/>
+        <w:jc w:val="center"/>
+        <w:rPr>
+          <w:rFonts w:ascii="Times New Roman" w:eastAsia="Times New Roman" w:hAnsi="Times New Roman" w:cs="Times New Roman"/>
+          <w:sz w:val="24"/>
+          <w:szCs w:val="24"/>
+        </w:rPr>
+      </w:pPr>
+    </w:p>
+    <w:p>
+      <w:pPr>
+        <w:spacing w:line="360" w:lineRule="auto"/>
+        <w:ind w:left="1440"/>
+        <w:rPr>
+          <w:rFonts w:ascii="Times New Roman" w:eastAsia="Times New Roman" w:hAnsi="Times New Roman" w:cs="Times New Roman"/>
+          <w:sz w:val="24"/>
+          <w:szCs w:val="24"/>
+        </w:rPr>
+      </w:pPr>
+      <w:r>
+        <w:rPr>
+          <w:rFonts w:ascii="Times New Roman" w:eastAsia="Times New Roman" w:hAnsi="Times New Roman" w:cs="Times New Roman"/>
+          <w:sz w:val="24"/>
+          <w:szCs w:val="24"/>
+        </w:rPr>
+        <w:lastRenderedPageBreak/>
+        <w:t>Para garantizar el correcto uso de la iconografía, se recomienda seguir las siguientes directrices:</w:t>
+      </w:r>
+    </w:p>
+    <w:p>
+      <w:pPr>
+        <w:numPr>
+          <w:ilvl w:val="0"/>
+          <w:numId w:val="3"/>
+        </w:numPr>
+        <w:spacing w:line="360" w:lineRule="auto"/>
+        <w:rPr>
+          <w:rFonts w:ascii="Times New Roman" w:eastAsia="Times New Roman" w:hAnsi="Times New Roman" w:cs="Times New Roman"/>
+          <w:sz w:val="24"/>
+          <w:szCs w:val="24"/>
+        </w:rPr>
+      </w:pPr>
+      <w:r>
+        <w:rPr>
+          <w:rFonts w:ascii="Times New Roman" w:eastAsia="Times New Roman" w:hAnsi="Times New Roman" w:cs="Times New Roman"/>
+          <w:sz w:val="24"/>
+          <w:szCs w:val="24"/>
+        </w:rPr>
+        <w:t xml:space="preserve">Utilizar los iconos de </w:t>
+      </w:r>
+      <w:proofErr w:type="spellStart"/>
+      <w:r>
+        <w:rPr>
+          <w:rFonts w:ascii="Times New Roman" w:eastAsia="Times New Roman" w:hAnsi="Times New Roman" w:cs="Times New Roman"/>
+          <w:sz w:val="24"/>
+          <w:szCs w:val="24"/>
+        </w:rPr>
+        <w:t>GoShop</w:t>
+      </w:r>
+      <w:proofErr w:type="spellEnd"/>
+      <w:r>
+        <w:rPr>
+          <w:rFonts w:ascii="Times New Roman" w:eastAsia="Times New Roman" w:hAnsi="Times New Roman" w:cs="Times New Roman"/>
+          <w:sz w:val="24"/>
+          <w:szCs w:val="24"/>
+        </w:rPr>
+        <w:t xml:space="preserve"> de manera consistente en la página web, los documentos, las presentaciones y las publicaciones en redes sociales.</w:t>
+      </w:r>
+    </w:p>
+    <w:p>
+      <w:pPr>
+        <w:numPr>
+          <w:ilvl w:val="0"/>
+          <w:numId w:val="3"/>
+        </w:numPr>
+        <w:spacing w:line="360" w:lineRule="auto"/>
+        <w:rPr>
+          <w:rFonts w:ascii="Times New Roman" w:eastAsia="Times New Roman" w:hAnsi="Times New Roman" w:cs="Times New Roman"/>
+          <w:sz w:val="24"/>
+          <w:szCs w:val="24"/>
+        </w:rPr>
+      </w:pPr>
+      <w:r>
+        <w:rPr>
+          <w:rFonts w:ascii="Times New Roman" w:eastAsia="Times New Roman" w:hAnsi="Times New Roman" w:cs="Times New Roman"/>
+          <w:sz w:val="24"/>
+          <w:szCs w:val="24"/>
+        </w:rPr>
+        <w:t>Utilizar los iconos en su tamaño original, o en una variación proporcionalmente adecuada para asegurar su legibilidad.</w:t>
+      </w:r>
+    </w:p>
+    <w:p>
+      <w:pPr>
+        <w:numPr>
+          <w:ilvl w:val="0"/>
+          <w:numId w:val="3"/>
+        </w:numPr>
+        <w:spacing w:line="360" w:lineRule="auto"/>
+        <w:rPr>
+          <w:rFonts w:ascii="Times New Roman" w:eastAsia="Times New Roman" w:hAnsi="Times New Roman" w:cs="Times New Roman"/>
+          <w:sz w:val="24"/>
+          <w:szCs w:val="24"/>
+        </w:rPr>
+      </w:pPr>
+      <w:r>
+        <w:rPr>
+          <w:rFonts w:ascii="Times New Roman" w:eastAsia="Times New Roman" w:hAnsi="Times New Roman" w:cs="Times New Roman"/>
+          <w:sz w:val="24"/>
+          <w:szCs w:val="24"/>
+        </w:rPr>
+        <w:t xml:space="preserve">No utilizar otros iconos que no sean los </w:t>
+      </w:r>
+      <w:proofErr w:type="gramStart"/>
+      <w:r>
+        <w:rPr>
+          <w:rFonts w:ascii="Times New Roman" w:eastAsia="Times New Roman" w:hAnsi="Times New Roman" w:cs="Times New Roman"/>
+          <w:sz w:val="24"/>
+          <w:szCs w:val="24"/>
+        </w:rPr>
+        <w:t xml:space="preserve">de  </w:t>
+      </w:r>
+      <w:proofErr w:type="spellStart"/>
+      <w:r>
+        <w:rPr>
+          <w:rFonts w:ascii="Times New Roman" w:eastAsia="Times New Roman" w:hAnsi="Times New Roman" w:cs="Times New Roman"/>
+          <w:sz w:val="24"/>
+          <w:szCs w:val="24"/>
+        </w:rPr>
+        <w:t>GoShop</w:t>
+      </w:r>
+      <w:proofErr w:type="spellEnd"/>
+      <w:proofErr w:type="gramEnd"/>
+      <w:r>
+        <w:rPr>
+          <w:rFonts w:ascii="Times New Roman" w:eastAsia="Times New Roman" w:hAnsi="Times New Roman" w:cs="Times New Roman"/>
+          <w:sz w:val="24"/>
+          <w:szCs w:val="24"/>
+        </w:rPr>
+        <w:t xml:space="preserve">, a menos que se haya autorizado previamente por </w:t>
+      </w:r>
+      <w:proofErr w:type="spellStart"/>
+      <w:r>
+        <w:rPr>
+          <w:rFonts w:ascii="Times New Roman" w:eastAsia="Times New Roman" w:hAnsi="Times New Roman" w:cs="Times New Roman"/>
+          <w:sz w:val="24"/>
+          <w:szCs w:val="24"/>
+        </w:rPr>
+        <w:t>HomeSkill</w:t>
+      </w:r>
+      <w:proofErr w:type="spellEnd"/>
+      <w:r>
+        <w:rPr>
+          <w:rFonts w:ascii="Times New Roman" w:eastAsia="Times New Roman" w:hAnsi="Times New Roman" w:cs="Times New Roman"/>
+          <w:sz w:val="24"/>
+          <w:szCs w:val="24"/>
+        </w:rPr>
+        <w:t xml:space="preserve"> S.A.C.</w:t>
+      </w:r>
+    </w:p>
+    <w:p>
+      <w:pPr>
+        <w:numPr>
+          <w:ilvl w:val="0"/>
+          <w:numId w:val="3"/>
+        </w:numPr>
+        <w:spacing w:line="360" w:lineRule="auto"/>
+        <w:rPr>
+          <w:rFonts w:ascii="Times New Roman" w:eastAsia="Times New Roman" w:hAnsi="Times New Roman" w:cs="Times New Roman"/>
+          <w:sz w:val="24"/>
+          <w:szCs w:val="24"/>
+        </w:rPr>
+      </w:pPr>
+      <w:r>
+        <w:rPr>
+          <w:rFonts w:ascii="Times New Roman" w:eastAsia="Times New Roman" w:hAnsi="Times New Roman" w:cs="Times New Roman"/>
+          <w:sz w:val="24"/>
+          <w:szCs w:val="24"/>
+        </w:rPr>
+        <w:t>No alterar los iconos originales, ni utilizar efectos que distorsionen su apariencia original.</w:t>
+      </w:r>
+    </w:p>
+    <w:p>
+      <w:pPr>
+        <w:numPr>
+          <w:ilvl w:val="0"/>
+          <w:numId w:val="3"/>
+        </w:numPr>
+        <w:spacing w:line="360" w:lineRule="auto"/>
+        <w:rPr>
+          <w:rFonts w:ascii="Times New Roman" w:eastAsia="Times New Roman" w:hAnsi="Times New Roman" w:cs="Times New Roman"/>
+          <w:sz w:val="24"/>
+          <w:szCs w:val="24"/>
+        </w:rPr>
+      </w:pPr>
+      <w:r>
+        <w:rPr>
+          <w:rFonts w:ascii="Times New Roman" w:eastAsia="Times New Roman" w:hAnsi="Times New Roman" w:cs="Times New Roman"/>
+          <w:sz w:val="24"/>
+          <w:szCs w:val="24"/>
+        </w:rPr>
+        <w:t xml:space="preserve">No utilizar los iconos de manera ofensiva, difamatoria o en contra de los intereses de </w:t>
+      </w:r>
+      <w:proofErr w:type="spellStart"/>
+      <w:r>
+        <w:rPr>
+          <w:rFonts w:ascii="Times New Roman" w:eastAsia="Times New Roman" w:hAnsi="Times New Roman" w:cs="Times New Roman"/>
+          <w:sz w:val="24"/>
+          <w:szCs w:val="24"/>
+        </w:rPr>
+        <w:t>HomeSkill</w:t>
+      </w:r>
+      <w:proofErr w:type="spellEnd"/>
+      <w:r>
+        <w:rPr>
+          <w:rFonts w:ascii="Times New Roman" w:eastAsia="Times New Roman" w:hAnsi="Times New Roman" w:cs="Times New Roman"/>
+          <w:sz w:val="24"/>
+          <w:szCs w:val="24"/>
+        </w:rPr>
+        <w:t xml:space="preserve"> S.A.C.</w:t>
+      </w:r>
+    </w:p>
+    <w:p>
+      <w:pPr>
+        <w:spacing w:line="360" w:lineRule="auto"/>
+        <w:rPr>
+          <w:rFonts w:ascii="Times New Roman" w:eastAsia="Times New Roman" w:hAnsi="Times New Roman" w:cs="Times New Roman"/>
+          <w:sz w:val="24"/>
+          <w:szCs w:val="24"/>
+        </w:rPr>
+      </w:pPr>
+    </w:p>
+    <w:p>
+      <w:pPr>
+        <w:pStyle w:val="Ttulo1"/>
+        <w:numPr>
+          <w:ilvl w:val="0"/>
+          <w:numId w:val="2"/>
+        </w:numPr>
+        <w:spacing w:after="0" w:line="360" w:lineRule="auto"/>
+        <w:rPr>
+          <w:rFonts w:ascii="Times New Roman" w:eastAsia="Times New Roman" w:hAnsi="Times New Roman" w:cs="Times New Roman"/>
+          <w:b/>
+          <w:sz w:val="24"/>
+          <w:szCs w:val="24"/>
+        </w:rPr>
+      </w:pPr>
+      <w:bookmarkStart w:id="8" w:name="_hxu8cyzfsoj8" w:colFirst="0" w:colLast="0"/>
+      <w:bookmarkEnd w:id="8"/>
+      <w:r>
+        <w:rPr>
+          <w:rFonts w:ascii="Times New Roman" w:eastAsia="Times New Roman" w:hAnsi="Times New Roman" w:cs="Times New Roman"/>
+          <w:b/>
+          <w:sz w:val="24"/>
+          <w:szCs w:val="24"/>
+        </w:rPr>
+        <w:t>Estructura y diseño de la página</w:t>
+      </w:r>
+    </w:p>
+    <w:p>
+      <w:pPr>
+        <w:pStyle w:val="Ttulo2"/>
+        <w:numPr>
+          <w:ilvl w:val="1"/>
+          <w:numId w:val="2"/>
+        </w:numPr>
+        <w:spacing w:before="0" w:line="360" w:lineRule="auto"/>
+        <w:rPr>
+          <w:rFonts w:ascii="Times New Roman" w:eastAsia="Times New Roman" w:hAnsi="Times New Roman" w:cs="Times New Roman"/>
+          <w:b/>
+          <w:sz w:val="24"/>
+          <w:szCs w:val="24"/>
+        </w:rPr>
+      </w:pPr>
+      <w:bookmarkStart w:id="9" w:name="_xcgqca7r5bhm" w:colFirst="0" w:colLast="0"/>
+      <w:bookmarkEnd w:id="9"/>
+      <w:r>
+        <w:rPr>
+          <w:rFonts w:ascii="Times New Roman" w:eastAsia="Times New Roman" w:hAnsi="Times New Roman" w:cs="Times New Roman"/>
+          <w:b/>
+          <w:sz w:val="24"/>
+          <w:szCs w:val="24"/>
+        </w:rPr>
+        <w:t>Diseño general de una página</w:t>
+      </w:r>
+    </w:p>
+    <w:p>
+      <w:pPr>
+        <w:spacing w:line="360" w:lineRule="auto"/>
+        <w:ind w:left="1440"/>
+        <w:rPr>
+          <w:rFonts w:ascii="Times New Roman" w:eastAsia="Times New Roman" w:hAnsi="Times New Roman" w:cs="Times New Roman"/>
+          <w:b/>
+          <w:sz w:val="24"/>
+          <w:szCs w:val="24"/>
+        </w:rPr>
+      </w:pPr>
+      <w:r>
+        <w:rPr>
+          <w:rFonts w:ascii="Times New Roman" w:eastAsia="Times New Roman" w:hAnsi="Times New Roman" w:cs="Times New Roman"/>
+          <w:b/>
+          <w:noProof/>
+          <w:sz w:val="24"/>
+          <w:szCs w:val="24"/>
+        </w:rPr>
+        <w:drawing>
+          <wp:inline distT="114300" distB="114300" distL="114300" distR="114300" wp14:anchorId="5FA7217B" wp14:editId="29BC4EAA">
+            <wp:extent cx="5322447" cy="3302732"/>
+            <wp:effectExtent l="0" t="0" r="0" b="0"/>
+            <wp:docPr id="11" name="image5.png"/>
+            <wp:cNvGraphicFramePr/>
+            <a:graphic xmlns:a="http://schemas.openxmlformats.org/drawingml/2006/main">
+              <a:graphicData uri="http://schemas.openxmlformats.org/drawingml/2006/picture">
+                <pic:pic xmlns:pic="http://schemas.openxmlformats.org/drawingml/2006/picture">
+                  <pic:nvPicPr>
+                    <pic:cNvPr id="0" name="image5.png"/>
+                    <pic:cNvPicPr preferRelativeResize="0"/>
+                  </pic:nvPicPr>
+                  <pic:blipFill>
+                    <a:blip r:embed="rId13"/>
+                    <a:srcRect/>
+                    <a:stretch>
+                      <a:fillRect/>
+                    </a:stretch>
+                  </pic:blipFill>
+                  <pic:spPr>
+                    <a:xfrm>
+                      <a:off x="0" y="0"/>
+                      <a:ext cx="5322447" cy="3302732"/>
+                    </a:xfrm>
+                    <a:prstGeom prst="rect">
+                      <a:avLst/>
+                    </a:prstGeom>
+                    <a:ln/>
+                  </pic:spPr>
+                </pic:pic>
+              </a:graphicData>
+            </a:graphic>
+          </wp:inline>
+        </w:drawing>
+      </w:r>
+    </w:p>
+    <w:p>
+      <w:pPr>
+        <w:ind w:left="1440"/>
+        <w:rPr>
+          <w:rFonts w:ascii="Times New Roman" w:eastAsia="Times New Roman" w:hAnsi="Times New Roman" w:cs="Times New Roman"/>
+          <w:b/>
+          <w:sz w:val="24"/>
+          <w:szCs w:val="24"/>
+        </w:rPr>
+      </w:pPr>
+    </w:p>
+    <w:p>
+      <w:pPr>
+        <w:pStyle w:val="Ttulo2"/>
+        <w:numPr>
+          <w:ilvl w:val="1"/>
+          <w:numId w:val="2"/>
+        </w:numPr>
+        <w:spacing w:line="360" w:lineRule="auto"/>
+        <w:rPr>
+          <w:rFonts w:ascii="Times New Roman" w:eastAsia="Times New Roman" w:hAnsi="Times New Roman" w:cs="Times New Roman"/>
+          <w:b/>
+          <w:sz w:val="24"/>
+          <w:szCs w:val="24"/>
+        </w:rPr>
+      </w:pPr>
+      <w:bookmarkStart w:id="10" w:name="_qktkfh5ob49" w:colFirst="0" w:colLast="0"/>
+      <w:bookmarkEnd w:id="10"/>
+      <w:r>
+        <w:rPr>
+          <w:rFonts w:ascii="Times New Roman" w:eastAsia="Times New Roman" w:hAnsi="Times New Roman" w:cs="Times New Roman"/>
+          <w:b/>
+          <w:sz w:val="24"/>
+          <w:szCs w:val="24"/>
+        </w:rPr>
+        <w:lastRenderedPageBreak/>
+        <w:t>Distribución de elementos</w:t>
+      </w:r>
+    </w:p>
+    <w:p>
+      <w:pPr>
+        <w:spacing w:line="360" w:lineRule="auto"/>
+        <w:ind w:left="1440"/>
+        <w:jc w:val="center"/>
+        <w:rPr>
+          <w:rFonts w:ascii="Times New Roman" w:eastAsia="Times New Roman" w:hAnsi="Times New Roman" w:cs="Times New Roman"/>
+          <w:b/>
+          <w:sz w:val="24"/>
+          <w:szCs w:val="24"/>
+        </w:rPr>
+      </w:pPr>
+      <w:r>
+        <w:rPr>
+          <w:rFonts w:ascii="Times New Roman" w:eastAsia="Times New Roman" w:hAnsi="Times New Roman" w:cs="Times New Roman"/>
+          <w:b/>
+          <w:noProof/>
+          <w:sz w:val="24"/>
+          <w:szCs w:val="24"/>
+        </w:rPr>
+        <w:drawing>
+          <wp:inline distT="114300" distB="114300" distL="114300" distR="114300" wp14:anchorId="3822A793" wp14:editId="248387BF">
+            <wp:extent cx="5233988" cy="3226040"/>
+            <wp:effectExtent l="0" t="0" r="0" b="0"/>
+            <wp:docPr id="8" name="image8.png"/>
+            <wp:cNvGraphicFramePr/>
+            <a:graphic xmlns:a="http://schemas.openxmlformats.org/drawingml/2006/main">
+              <a:graphicData uri="http://schemas.openxmlformats.org/drawingml/2006/picture">
+                <pic:pic xmlns:pic="http://schemas.openxmlformats.org/drawingml/2006/picture">
+                  <pic:nvPicPr>
+                    <pic:cNvPr id="0" name="image8.png"/>
+                    <pic:cNvPicPr preferRelativeResize="0"/>
+                  </pic:nvPicPr>
+                  <pic:blipFill>
+                    <a:blip r:embed="rId14"/>
+                    <a:srcRect/>
+                    <a:stretch>
+                      <a:fillRect/>
+                    </a:stretch>
+                  </pic:blipFill>
+                  <pic:spPr>
+                    <a:xfrm>
+                      <a:off x="0" y="0"/>
+                      <a:ext cx="5233988" cy="3226040"/>
+                    </a:xfrm>
+                    <a:prstGeom prst="rect">
+                      <a:avLst/>
+                    </a:prstGeom>
+                    <a:ln/>
+                  </pic:spPr>
+                </pic:pic>
+              </a:graphicData>
+            </a:graphic>
+          </wp:inline>
+        </w:drawing>
+      </w:r>
+    </w:p>
+    <w:p>
+      <w:pPr>
+        <w:pStyle w:val="Ttulo2"/>
+        <w:numPr>
+          <w:ilvl w:val="1"/>
+          <w:numId w:val="2"/>
+        </w:numPr>
+        <w:spacing w:line="360" w:lineRule="auto"/>
+        <w:rPr>
+          <w:rFonts w:ascii="Times New Roman" w:eastAsia="Times New Roman" w:hAnsi="Times New Roman" w:cs="Times New Roman"/>
+          <w:b/>
+          <w:sz w:val="24"/>
+          <w:szCs w:val="24"/>
+        </w:rPr>
+      </w:pPr>
+      <w:bookmarkStart w:id="11" w:name="_e2qb92qh22le" w:colFirst="0" w:colLast="0"/>
+      <w:bookmarkEnd w:id="11"/>
+      <w:r>
+        <w:rPr>
+          <w:rFonts w:ascii="Times New Roman" w:eastAsia="Times New Roman" w:hAnsi="Times New Roman" w:cs="Times New Roman"/>
+          <w:b/>
+          <w:sz w:val="24"/>
+          <w:szCs w:val="24"/>
+        </w:rPr>
+        <w:t>Jerarquía visual</w:t>
+      </w:r>
+    </w:p>
+    <w:p>
+      <w:pPr>
+        <w:spacing w:line="360" w:lineRule="auto"/>
+        <w:ind w:left="1440"/>
+        <w:rPr>
+          <w:rFonts w:ascii="Times New Roman" w:eastAsia="Times New Roman" w:hAnsi="Times New Roman" w:cs="Times New Roman"/>
+          <w:sz w:val="24"/>
+          <w:szCs w:val="24"/>
+        </w:rPr>
+      </w:pPr>
+      <w:r>
+        <w:rPr>
+          <w:rFonts w:ascii="Times New Roman" w:eastAsia="Times New Roman" w:hAnsi="Times New Roman" w:cs="Times New Roman"/>
+          <w:sz w:val="24"/>
+          <w:szCs w:val="24"/>
+        </w:rPr>
+        <w:t xml:space="preserve">La jerarquía visual es la forma en que se organizan los elementos en una página para guiar al usuario a través del contenido y destacar la información más importante. La jerarquía visual es fundamental para la legibilidad y la comprensión del contenido en la página web de </w:t>
+      </w:r>
+      <w:proofErr w:type="spellStart"/>
+      <w:r>
+        <w:rPr>
+          <w:rFonts w:ascii="Times New Roman" w:eastAsia="Times New Roman" w:hAnsi="Times New Roman" w:cs="Times New Roman"/>
+          <w:sz w:val="24"/>
+          <w:szCs w:val="24"/>
+        </w:rPr>
+        <w:t>GoShop</w:t>
+      </w:r>
+      <w:proofErr w:type="spellEnd"/>
+      <w:r>
+        <w:rPr>
+          <w:rFonts w:ascii="Times New Roman" w:eastAsia="Times New Roman" w:hAnsi="Times New Roman" w:cs="Times New Roman"/>
+          <w:sz w:val="24"/>
+          <w:szCs w:val="24"/>
+        </w:rPr>
+        <w:t>.</w:t>
+      </w:r>
+    </w:p>
+    <w:p>
+      <w:pPr>
+        <w:spacing w:line="360" w:lineRule="auto"/>
+        <w:ind w:left="1440"/>
+        <w:rPr>
+          <w:rFonts w:ascii="Times New Roman" w:eastAsia="Times New Roman" w:hAnsi="Times New Roman" w:cs="Times New Roman"/>
+          <w:sz w:val="24"/>
+          <w:szCs w:val="24"/>
+        </w:rPr>
+      </w:pPr>
+      <w:r>
+        <w:rPr>
+          <w:rFonts w:ascii="Times New Roman" w:eastAsia="Times New Roman" w:hAnsi="Times New Roman" w:cs="Times New Roman"/>
+          <w:sz w:val="24"/>
+          <w:szCs w:val="24"/>
+        </w:rPr>
+        <w:t>A continuación, se detallan las directrices para establecer una jerarquía visual efectiva:</w:t>
+      </w:r>
+    </w:p>
+    <w:p>
+      <w:pPr>
+        <w:numPr>
+          <w:ilvl w:val="0"/>
+          <w:numId w:val="1"/>
+        </w:numPr>
+        <w:spacing w:line="360" w:lineRule="auto"/>
+        <w:rPr>
+          <w:rFonts w:ascii="Times New Roman" w:eastAsia="Times New Roman" w:hAnsi="Times New Roman" w:cs="Times New Roman"/>
+          <w:sz w:val="24"/>
+          <w:szCs w:val="24"/>
+        </w:rPr>
+      </w:pPr>
+      <w:r>
+        <w:rPr>
+          <w:rFonts w:ascii="Times New Roman" w:eastAsia="Times New Roman" w:hAnsi="Times New Roman" w:cs="Times New Roman"/>
+          <w:sz w:val="24"/>
+          <w:szCs w:val="24"/>
+        </w:rPr>
+        <w:t>Titulares: Los titulares deben ser claros, concisos y destacar la información más importante de la página. Deben ser legibles y estar en un tamaño y estilo de fuente que los haga destacar.</w:t>
+      </w:r>
+    </w:p>
+    <w:p>
+      <w:pPr>
+        <w:spacing w:line="240" w:lineRule="auto"/>
+        <w:ind w:left="2160"/>
+        <w:jc w:val="center"/>
+        <w:rPr>
+          <w:rFonts w:ascii="Open Sans Medium" w:eastAsia="Open Sans Medium" w:hAnsi="Open Sans Medium" w:cs="Open Sans Medium"/>
+          <w:color w:val="0000FF"/>
+          <w:sz w:val="60"/>
+          <w:szCs w:val="60"/>
+        </w:rPr>
+      </w:pPr>
+      <w:r>
+        <w:rPr>
+          <w:rFonts w:ascii="Open Sans Medium" w:eastAsia="Open Sans Medium" w:hAnsi="Open Sans Medium" w:cs="Open Sans Medium"/>
+          <w:color w:val="0000FF"/>
+          <w:sz w:val="60"/>
+          <w:szCs w:val="60"/>
+        </w:rPr>
+        <w:t>“</w:t>
+      </w:r>
+      <w:proofErr w:type="spellStart"/>
+      <w:r>
+        <w:rPr>
+          <w:rFonts w:ascii="Open Sans Medium" w:eastAsia="Open Sans Medium" w:hAnsi="Open Sans Medium" w:cs="Open Sans Medium"/>
+          <w:color w:val="0000FF"/>
+          <w:sz w:val="60"/>
+          <w:szCs w:val="60"/>
+        </w:rPr>
+        <w:t>GoShop</w:t>
+      </w:r>
+      <w:proofErr w:type="spellEnd"/>
+      <w:r>
+        <w:rPr>
+          <w:rFonts w:ascii="Open Sans Medium" w:eastAsia="Open Sans Medium" w:hAnsi="Open Sans Medium" w:cs="Open Sans Medium"/>
+          <w:color w:val="0000FF"/>
+          <w:sz w:val="60"/>
+          <w:szCs w:val="60"/>
+        </w:rPr>
+        <w:t>, Tu mejor tienda en línea”</w:t>
+      </w:r>
+    </w:p>
+    <w:p>
+      <w:pPr>
+        <w:spacing w:line="240" w:lineRule="auto"/>
+        <w:ind w:left="2160"/>
+        <w:jc w:val="center"/>
+        <w:rPr>
+          <w:rFonts w:ascii="Times New Roman" w:eastAsia="Times New Roman" w:hAnsi="Times New Roman" w:cs="Times New Roman"/>
+          <w:sz w:val="24"/>
+          <w:szCs w:val="24"/>
+        </w:rPr>
+      </w:pPr>
+    </w:p>
+    <w:p>
+      <w:pPr>
+        <w:numPr>
+          <w:ilvl w:val="0"/>
+          <w:numId w:val="1"/>
+        </w:numPr>
+        <w:spacing w:line="360" w:lineRule="auto"/>
+        <w:rPr>
+          <w:rFonts w:ascii="Times New Roman" w:eastAsia="Times New Roman" w:hAnsi="Times New Roman" w:cs="Times New Roman"/>
+          <w:sz w:val="24"/>
+          <w:szCs w:val="24"/>
+        </w:rPr>
+      </w:pPr>
+      <w:r>
+        <w:rPr>
+          <w:rFonts w:ascii="Times New Roman" w:eastAsia="Times New Roman" w:hAnsi="Times New Roman" w:cs="Times New Roman"/>
+          <w:sz w:val="24"/>
+          <w:szCs w:val="24"/>
+        </w:rPr>
+        <w:t>Subtítulos: Los subtítulos se utilizan para agrupar la información y establecer una jerarquía secundaria en la página. Deben ser legibles y estar en un tamaño y estilo de fuente que los haga destacar de manera adecuada.</w:t>
+      </w:r>
+    </w:p>
+    <w:p>
+      <w:pPr>
+        <w:spacing w:line="360" w:lineRule="auto"/>
+        <w:ind w:left="2160"/>
+        <w:jc w:val="center"/>
+        <w:rPr>
+          <w:rFonts w:ascii="Open Sans Medium" w:eastAsia="Open Sans Medium" w:hAnsi="Open Sans Medium" w:cs="Open Sans Medium"/>
+          <w:color w:val="0000FF"/>
+          <w:sz w:val="32"/>
+          <w:szCs w:val="32"/>
+        </w:rPr>
+      </w:pPr>
+      <w:r>
+        <w:rPr>
+          <w:rFonts w:ascii="Open Sans Medium" w:eastAsia="Open Sans Medium" w:hAnsi="Open Sans Medium" w:cs="Open Sans Medium"/>
+          <w:color w:val="0000FF"/>
+          <w:sz w:val="32"/>
+          <w:szCs w:val="32"/>
+        </w:rPr>
+        <w:lastRenderedPageBreak/>
+        <w:t>“Implementos para el hogar”</w:t>
+      </w:r>
+    </w:p>
+    <w:p>
+      <w:pPr>
+        <w:numPr>
+          <w:ilvl w:val="0"/>
+          <w:numId w:val="1"/>
+        </w:numPr>
+        <w:spacing w:line="360" w:lineRule="auto"/>
+        <w:rPr>
+          <w:rFonts w:ascii="Times New Roman" w:eastAsia="Times New Roman" w:hAnsi="Times New Roman" w:cs="Times New Roman"/>
+          <w:sz w:val="24"/>
+          <w:szCs w:val="24"/>
+        </w:rPr>
+      </w:pPr>
+      <w:r>
+        <w:rPr>
+          <w:rFonts w:ascii="Times New Roman" w:eastAsia="Times New Roman" w:hAnsi="Times New Roman" w:cs="Times New Roman"/>
+          <w:sz w:val="24"/>
+          <w:szCs w:val="24"/>
+        </w:rPr>
+        <w:t>Texto principal: El texto principal de la página debe ser fácil de leer y estar organizado en secciones claramente identificadas. Los párrafos deben ser cortos y utilizarse listas con viñetas para hacer la lectura más clara y sencilla.</w:t>
+      </w:r>
+    </w:p>
+    <w:p>
+      <w:pPr>
+        <w:spacing w:line="360" w:lineRule="auto"/>
+        <w:ind w:left="2160"/>
+        <w:jc w:val="center"/>
+        <w:rPr>
+          <w:rFonts w:ascii="Times New Roman" w:eastAsia="Times New Roman" w:hAnsi="Times New Roman" w:cs="Times New Roman"/>
+          <w:sz w:val="24"/>
+          <w:szCs w:val="24"/>
+        </w:rPr>
+      </w:pPr>
+      <w:r>
+        <w:rPr>
+          <w:rFonts w:ascii="Times New Roman" w:eastAsia="Times New Roman" w:hAnsi="Times New Roman" w:cs="Times New Roman"/>
+          <w:noProof/>
+          <w:sz w:val="24"/>
+          <w:szCs w:val="24"/>
+        </w:rPr>
+        <w:drawing>
+          <wp:inline distT="114300" distB="114300" distL="114300" distR="114300" wp14:anchorId="64FB7FF4" wp14:editId="1F689E1E">
+            <wp:extent cx="4159088" cy="1774964"/>
+            <wp:effectExtent l="0" t="0" r="0" b="0"/>
+            <wp:docPr id="13" name="image12.png"/>
+            <wp:cNvGraphicFramePr/>
+            <a:graphic xmlns:a="http://schemas.openxmlformats.org/drawingml/2006/main">
+              <a:graphicData uri="http://schemas.openxmlformats.org/drawingml/2006/picture">
+                <pic:pic xmlns:pic="http://schemas.openxmlformats.org/drawingml/2006/picture">
+                  <pic:nvPicPr>
+                    <pic:cNvPr id="0" name="image12.png"/>
+                    <pic:cNvPicPr preferRelativeResize="0"/>
+                  </pic:nvPicPr>
+                  <pic:blipFill>
+                    <a:blip r:embed="rId15"/>
+                    <a:srcRect/>
+                    <a:stretch>
+                      <a:fillRect/>
+                    </a:stretch>
+                  </pic:blipFill>
+                  <pic:spPr>
+                    <a:xfrm>
+                      <a:off x="0" y="0"/>
+                      <a:ext cx="4159088" cy="1774964"/>
+                    </a:xfrm>
+                    <a:prstGeom prst="rect">
+                      <a:avLst/>
+                    </a:prstGeom>
+                    <a:ln/>
+                  </pic:spPr>
+                </pic:pic>
+              </a:graphicData>
+            </a:graphic>
+          </wp:inline>
+        </w:drawing>
+      </w:r>
+      <w:r>
+        <w:rPr>
+          <w:rFonts w:ascii="Times New Roman" w:eastAsia="Times New Roman" w:hAnsi="Times New Roman" w:cs="Times New Roman"/>
+          <w:sz w:val="24"/>
+          <w:szCs w:val="24"/>
+        </w:rPr>
+        <w:tab/>
+      </w:r>
+    </w:p>
+    <w:p>
+      <w:pPr>
+        <w:numPr>
+          <w:ilvl w:val="0"/>
+          <w:numId w:val="1"/>
+        </w:numPr>
+        <w:spacing w:line="360" w:lineRule="auto"/>
+        <w:rPr>
+          <w:rFonts w:ascii="Times New Roman" w:eastAsia="Times New Roman" w:hAnsi="Times New Roman" w:cs="Times New Roman"/>
+          <w:sz w:val="24"/>
+          <w:szCs w:val="24"/>
+        </w:rPr>
+      </w:pPr>
+      <w:r>
+        <w:rPr>
+          <w:rFonts w:ascii="Times New Roman" w:eastAsia="Times New Roman" w:hAnsi="Times New Roman" w:cs="Times New Roman"/>
+          <w:sz w:val="24"/>
+          <w:szCs w:val="24"/>
+        </w:rPr>
+        <w:t>Imágenes: Las imágenes deben ser seleccionadas cuidadosamente para destacar el contenido principal de la página y tener un tamaño apropiado. Las imágenes deben estar relacionadas con el contenido de la página y su posición debe ser coherente con la jerarquía visual de la página.</w:t>
+      </w:r>
+    </w:p>
+    <w:p>
+      <w:pPr>
+        <w:spacing w:line="360" w:lineRule="auto"/>
+        <w:ind w:left="2160"/>
+        <w:rPr>
+          <w:rFonts w:ascii="Times New Roman" w:eastAsia="Times New Roman" w:hAnsi="Times New Roman" w:cs="Times New Roman"/>
+          <w:sz w:val="24"/>
+          <w:szCs w:val="24"/>
+        </w:rPr>
+      </w:pPr>
+      <w:r>
+        <w:rPr>
+          <w:rFonts w:ascii="Times New Roman" w:eastAsia="Times New Roman" w:hAnsi="Times New Roman" w:cs="Times New Roman"/>
+          <w:noProof/>
+          <w:sz w:val="24"/>
+          <w:szCs w:val="24"/>
+        </w:rPr>
+        <w:drawing>
+          <wp:inline distT="114300" distB="114300" distL="114300" distR="114300" wp14:anchorId="0B869CA6" wp14:editId="4634452D">
+            <wp:extent cx="4129088" cy="2229159"/>
+            <wp:effectExtent l="0" t="0" r="0" b="0"/>
+            <wp:docPr id="9" name="image1.png"/>
+            <wp:cNvGraphicFramePr/>
+            <a:graphic xmlns:a="http://schemas.openxmlformats.org/drawingml/2006/main">
+              <a:graphicData uri="http://schemas.openxmlformats.org/drawingml/2006/picture">
+                <pic:pic xmlns:pic="http://schemas.openxmlformats.org/drawingml/2006/picture">
+                  <pic:nvPicPr>
+                    <pic:cNvPr id="0" name="image1.png"/>
+                    <pic:cNvPicPr preferRelativeResize="0"/>
+                  </pic:nvPicPr>
+                  <pic:blipFill>
+                    <a:blip r:embed="rId16"/>
+                    <a:srcRect/>
+                    <a:stretch>
+                      <a:fillRect/>
+                    </a:stretch>
+                  </pic:blipFill>
+                  <pic:spPr>
+                    <a:xfrm>
+                      <a:off x="0" y="0"/>
+                      <a:ext cx="4129088" cy="2229159"/>
+                    </a:xfrm>
+                    <a:prstGeom prst="rect">
+                      <a:avLst/>
+                    </a:prstGeom>
+                    <a:ln/>
+                  </pic:spPr>
+                </pic:pic>
+              </a:graphicData>
+            </a:graphic>
+          </wp:inline>
+        </w:drawing>
+      </w:r>
+    </w:p>
+    <w:p>
+      <w:pPr>
+        <w:numPr>
+          <w:ilvl w:val="0"/>
+          <w:numId w:val="1"/>
+        </w:numPr>
+        <w:spacing w:line="360" w:lineRule="auto"/>
+        <w:rPr>
+          <w:rFonts w:ascii="Times New Roman" w:eastAsia="Times New Roman" w:hAnsi="Times New Roman" w:cs="Times New Roman"/>
+          <w:sz w:val="24"/>
+          <w:szCs w:val="24"/>
+        </w:rPr>
+      </w:pPr>
+      <w:r>
+        <w:rPr>
+          <w:rFonts w:ascii="Times New Roman" w:eastAsia="Times New Roman" w:hAnsi="Times New Roman" w:cs="Times New Roman"/>
+          <w:sz w:val="24"/>
+          <w:szCs w:val="24"/>
+        </w:rPr>
+        <w:t>Colores: Los colores deben utilizarse para destacar elementos importantes de la página y ayudar a establecer una jerarquía visual. Es importante mantener la coherencia en el uso de colores en todas las páginas del sitio web.</w:t>
+      </w:r>
+    </w:p>
+    <w:p>
+      <w:pPr>
+        <w:spacing w:line="360" w:lineRule="auto"/>
+        <w:ind w:left="2160"/>
+        <w:rPr>
+          <w:rFonts w:ascii="Times New Roman" w:eastAsia="Times New Roman" w:hAnsi="Times New Roman" w:cs="Times New Roman"/>
+          <w:sz w:val="24"/>
+          <w:szCs w:val="24"/>
+        </w:rPr>
+      </w:pPr>
+      <w:r>
+        <w:rPr>
+          <w:rFonts w:ascii="Times New Roman" w:eastAsia="Times New Roman" w:hAnsi="Times New Roman" w:cs="Times New Roman"/>
+          <w:noProof/>
+          <w:sz w:val="24"/>
+          <w:szCs w:val="24"/>
+        </w:rPr>
+        <w:lastRenderedPageBreak/>
+        <w:drawing>
+          <wp:inline distT="114300" distB="114300" distL="114300" distR="114300" wp14:anchorId="5E4EA404" wp14:editId="09F71109">
+            <wp:extent cx="4432294" cy="2002631"/>
+            <wp:effectExtent l="0" t="0" r="0" b="0"/>
+            <wp:docPr id="3" name="image3.png"/>
+            <wp:cNvGraphicFramePr/>
+            <a:graphic xmlns:a="http://schemas.openxmlformats.org/drawingml/2006/main">
+              <a:graphicData uri="http://schemas.openxmlformats.org/drawingml/2006/picture">
+                <pic:pic xmlns:pic="http://schemas.openxmlformats.org/drawingml/2006/picture">
+                  <pic:nvPicPr>
+                    <pic:cNvPr id="0" name="image3.png"/>
+                    <pic:cNvPicPr preferRelativeResize="0"/>
+                  </pic:nvPicPr>
+                  <pic:blipFill>
+                    <a:blip r:embed="rId17"/>
+                    <a:srcRect/>
+                    <a:stretch>
+                      <a:fillRect/>
+                    </a:stretch>
+                  </pic:blipFill>
+                  <pic:spPr>
+                    <a:xfrm>
+                      <a:off x="0" y="0"/>
+                      <a:ext cx="4432294" cy="2002631"/>
+                    </a:xfrm>
+                    <a:prstGeom prst="rect">
+                      <a:avLst/>
+                    </a:prstGeom>
+                    <a:ln/>
+                  </pic:spPr>
+                </pic:pic>
+              </a:graphicData>
+            </a:graphic>
+          </wp:inline>
+        </w:drawing>
+      </w:r>
+    </w:p>
+    <w:p>
+      <w:pPr>
+        <w:numPr>
+          <w:ilvl w:val="0"/>
+          <w:numId w:val="1"/>
+        </w:numPr>
+        <w:spacing w:line="360" w:lineRule="auto"/>
+        <w:rPr>
+          <w:rFonts w:ascii="Times New Roman" w:eastAsia="Times New Roman" w:hAnsi="Times New Roman" w:cs="Times New Roman"/>
+          <w:sz w:val="24"/>
+          <w:szCs w:val="24"/>
+        </w:rPr>
+      </w:pPr>
+      <w:r>
+        <w:rPr>
+          <w:rFonts w:ascii="Times New Roman" w:eastAsia="Times New Roman" w:hAnsi="Times New Roman" w:cs="Times New Roman"/>
+          <w:sz w:val="24"/>
+          <w:szCs w:val="24"/>
+        </w:rPr>
+        <w:t>Espacio en blanco: El espacio en blanco es importante para separar los elementos de la página y ayudar a establecer una jerarquía visual clara. Se debe tener en cuenta la cantidad de espacio en blanco utilizado en la página para evitar que la misma parezca abarrotada o confusa.</w:t>
+      </w:r>
     </w:p>
     <w:sectPr>
       <w:pgSz w:w="11909" w:h="16834"/>

</xml_diff>